<commit_message>
Added activation function to report
</commit_message>
<xml_diff>
--- a/Report/Neural Network on FPGA Midterm Report.docx
+++ b/Report/Neural Network on FPGA Midterm Report.docx
@@ -30,13 +30,8 @@
         <w:pStyle w:val="Subtitle"/>
         <w:jc w:val="center"/>
       </w:pPr>
-      <w:proofErr w:type="spellStart"/>
-      <w:r>
-        <w:t>Jianjian</w:t>
-      </w:r>
-      <w:proofErr w:type="spellEnd"/>
-      <w:r>
-        <w:t xml:space="preserve"> Song</w:t>
+      <w:r>
+        <w:t>Jianjian Song</w:t>
       </w:r>
     </w:p>
     <w:p>
@@ -50,8 +45,6 @@
         <w:pStyle w:val="Subtitle"/>
         <w:jc w:val="center"/>
       </w:pPr>
-      <w:bookmarkStart w:id="0" w:name="_GoBack"/>
-      <w:bookmarkEnd w:id="0"/>
       <w:r>
         <w:t>From</w:t>
       </w:r>
@@ -842,38 +835,30 @@
       <w:pPr>
         <w:pStyle w:val="Heading1"/>
       </w:pPr>
-      <w:bookmarkStart w:id="1" w:name="_Toc385010624"/>
+      <w:bookmarkStart w:id="0" w:name="_Toc385010624"/>
       <w:r>
         <w:lastRenderedPageBreak/>
         <w:t>Introduction</w:t>
       </w:r>
+      <w:bookmarkEnd w:id="0"/>
+    </w:p>
+    <w:p>
+      <w:r>
+        <w:t>Artificial neural networks (ANN) are a common machine learning algorithm with many real life applications. While they are often implemented in software, their parallel nature could be better implemented in hardware where parallel computations are more easily achieved. The goal of our project is to efficiently implement an ANN in a Xilinx Zynq FPGA chip by taking advantage of its concurrent functionality. We will also be investigating the tradeoffs required to implement the ANN on the FPGA. We will be comparing these results to an established, open-source ANN library implemented in C to gauge both speed and accuracy.</w:t>
+      </w:r>
+    </w:p>
+    <w:p>
+      <w:pPr>
+        <w:pStyle w:val="Heading1"/>
+      </w:pPr>
+      <w:bookmarkStart w:id="1" w:name="_Toc385010625"/>
+      <w:r>
+        <w:t xml:space="preserve">Artificial </w:t>
+      </w:r>
+      <w:r>
+        <w:t>Neural Networks</w:t>
+      </w:r>
       <w:bookmarkEnd w:id="1"/>
-    </w:p>
-    <w:p>
-      <w:r>
-        <w:t xml:space="preserve">Artificial neural networks (ANN) are a common machine learning algorithm with many real life applications. While they are often implemented in software, their parallel nature could be better implemented in hardware where parallel computations are more easily achieved. The goal of our project is to efficiently implement an ANN in a Xilinx </w:t>
-      </w:r>
-      <w:proofErr w:type="spellStart"/>
-      <w:r>
-        <w:t>Zynq</w:t>
-      </w:r>
-      <w:proofErr w:type="spellEnd"/>
-      <w:r>
-        <w:t xml:space="preserve"> FPGA chip by taking advantage of its concurrent functionality. We will also be investigating the tradeoffs required to implement the ANN on the FPGA. We will be comparing these results to an established, open-source ANN library implemented in C to gauge both speed and accuracy.</w:t>
-      </w:r>
-    </w:p>
-    <w:p>
-      <w:pPr>
-        <w:pStyle w:val="Heading1"/>
-      </w:pPr>
-      <w:bookmarkStart w:id="2" w:name="_Toc385010625"/>
-      <w:r>
-        <w:t xml:space="preserve">Artificial </w:t>
-      </w:r>
-      <w:r>
-        <w:t>Neural Networks</w:t>
-      </w:r>
-      <w:bookmarkEnd w:id="2"/>
     </w:p>
     <w:p>
       <w:r>
@@ -973,14 +958,27 @@
                               <w:r>
                                 <w:t xml:space="preserve">Figure </w:t>
                               </w:r>
-                              <w:fldSimple w:instr=" SEQ Figure \* ARABIC ">
-                                <w:r>
-                                  <w:rPr>
-                                    <w:noProof/>
-                                  </w:rPr>
-                                  <w:t>1</w:t>
-                                </w:r>
-                              </w:fldSimple>
+                              <w:r>
+                                <w:fldChar w:fldCharType="begin"/>
+                              </w:r>
+                              <w:r>
+                                <w:instrText xml:space="preserve"> SEQ Figure \* ARABIC </w:instrText>
+                              </w:r>
+                              <w:r>
+                                <w:fldChar w:fldCharType="separate"/>
+                              </w:r>
+                              <w:r>
+                                <w:rPr>
+                                  <w:noProof/>
+                                </w:rPr>
+                                <w:t>1</w:t>
+                              </w:r>
+                              <w:r>
+                                <w:rPr>
+                                  <w:noProof/>
+                                </w:rPr>
+                                <w:fldChar w:fldCharType="end"/>
+                              </w:r>
                               <w:r>
                                 <w:t>: Example of a biological Neuron</w:t>
                               </w:r>
@@ -1046,14 +1044,27 @@
                         <w:r>
                           <w:t xml:space="preserve">Figure </w:t>
                         </w:r>
-                        <w:fldSimple w:instr=" SEQ Figure \* ARABIC ">
-                          <w:r>
-                            <w:rPr>
-                              <w:noProof/>
-                            </w:rPr>
-                            <w:t>1</w:t>
-                          </w:r>
-                        </w:fldSimple>
+                        <w:r>
+                          <w:fldChar w:fldCharType="begin"/>
+                        </w:r>
+                        <w:r>
+                          <w:instrText xml:space="preserve"> SEQ Figure \* ARABIC </w:instrText>
+                        </w:r>
+                        <w:r>
+                          <w:fldChar w:fldCharType="separate"/>
+                        </w:r>
+                        <w:r>
+                          <w:rPr>
+                            <w:noProof/>
+                          </w:rPr>
+                          <w:t>1</w:t>
+                        </w:r>
+                        <w:r>
+                          <w:rPr>
+                            <w:noProof/>
+                          </w:rPr>
+                          <w:fldChar w:fldCharType="end"/>
+                        </w:r>
                         <w:r>
                           <w:t>: Example of a biological Neuron</w:t>
                         </w:r>
@@ -1167,14 +1178,27 @@
                               <w:r>
                                 <w:t xml:space="preserve">Figure </w:t>
                               </w:r>
-                              <w:fldSimple w:instr=" SEQ Figure \* ARABIC ">
-                                <w:r>
-                                  <w:rPr>
-                                    <w:noProof/>
-                                  </w:rPr>
-                                  <w:t>2</w:t>
-                                </w:r>
-                              </w:fldSimple>
+                              <w:r>
+                                <w:fldChar w:fldCharType="begin"/>
+                              </w:r>
+                              <w:r>
+                                <w:instrText xml:space="preserve"> SEQ Figure \* ARABIC </w:instrText>
+                              </w:r>
+                              <w:r>
+                                <w:fldChar w:fldCharType="separate"/>
+                              </w:r>
+                              <w:r>
+                                <w:rPr>
+                                  <w:noProof/>
+                                </w:rPr>
+                                <w:t>2</w:t>
+                              </w:r>
+                              <w:r>
+                                <w:rPr>
+                                  <w:noProof/>
+                                </w:rPr>
+                                <w:fldChar w:fldCharType="end"/>
+                              </w:r>
                               <w:r>
                                 <w:t>: An example of a feed-forward</w:t>
                               </w:r>
@@ -1217,14 +1241,27 @@
                         <w:r>
                           <w:t xml:space="preserve">Figure </w:t>
                         </w:r>
-                        <w:fldSimple w:instr=" SEQ Figure \* ARABIC ">
-                          <w:r>
-                            <w:rPr>
-                              <w:noProof/>
-                            </w:rPr>
-                            <w:t>2</w:t>
-                          </w:r>
-                        </w:fldSimple>
+                        <w:r>
+                          <w:fldChar w:fldCharType="begin"/>
+                        </w:r>
+                        <w:r>
+                          <w:instrText xml:space="preserve"> SEQ Figure \* ARABIC </w:instrText>
+                        </w:r>
+                        <w:r>
+                          <w:fldChar w:fldCharType="separate"/>
+                        </w:r>
+                        <w:r>
+                          <w:rPr>
+                            <w:noProof/>
+                          </w:rPr>
+                          <w:t>2</w:t>
+                        </w:r>
+                        <w:r>
+                          <w:rPr>
+                            <w:noProof/>
+                          </w:rPr>
+                          <w:fldChar w:fldCharType="end"/>
+                        </w:r>
                         <w:r>
                           <w:t>: An example of a feed-forward</w:t>
                         </w:r>
@@ -1253,11 +1290,12 @@
         <w:t xml:space="preserve">Artificial neural networks have been used in many applications such as stock market predictions, cancer diagnosis and many pattern recognition systems like facial recognition. The advantage of using an ANN for these types of problems is that they can be trained to predict the correct answer based on past data and results. In our implementation, we will use a method called back propagation to train our network. Back propagation relies on finding the partial derivatives of the equations that govern the network to adjust certain parameters inside the neurons to achieve a more accurate result in future iterations. </w:t>
       </w:r>
     </w:p>
+    <w:p/>
     <w:p>
       <w:pPr>
         <w:pStyle w:val="Heading1"/>
       </w:pPr>
-      <w:bookmarkStart w:id="3" w:name="_Toc385010626"/>
+      <w:bookmarkStart w:id="2" w:name="_Toc385010626"/>
       <w:r>
         <w:lastRenderedPageBreak/>
         <w:t xml:space="preserve">ZYBO </w:t>
@@ -1268,93 +1306,174 @@
       <w:r>
         <w:t>7000</w:t>
       </w:r>
+      <w:bookmarkEnd w:id="2"/>
+    </w:p>
+    <w:p>
+      <w:r>
+        <w:t>To implement the ANN we will be using the ZYBO Zinq-7000 development board. This board uses the Z-7010 chip which contains a 667 MHz dual-core Cortex-A9 processor as well as a programmable logic fabric equivalent to Xilinx’s Artix-7 FPGA</w:t>
+      </w:r>
+      <w:r>
+        <w:t xml:space="preserve"> [7]</w:t>
+      </w:r>
+      <w:r>
+        <w:t xml:space="preserve">. Because the chip we are using has a processor, this will enable us to perform the complicated processes necessary to train the network in an embedded process instead of allocating additional hardware resources to training. Since our goal is to create an efficient </w:t>
+      </w:r>
+      <w:r>
+        <w:t>network and not an efficient training algorithm,</w:t>
+      </w:r>
+      <w:r>
+        <w:t xml:space="preserve"> spending hardware resources on implementing the logic necessary to train the network will take up valuable space which could be allocated to additional units inside the network itself. This will simplify the logic design and increase the speed that the network can process data </w:t>
+      </w:r>
+      <w:r>
+        <w:t>after</w:t>
+      </w:r>
+      <w:r>
+        <w:t xml:space="preserve"> it has been trained. </w:t>
+      </w:r>
+    </w:p>
+    <w:p>
+      <w:pPr>
+        <w:pStyle w:val="Heading1"/>
+      </w:pPr>
+      <w:bookmarkStart w:id="3" w:name="_Toc385010627"/>
+      <w:r>
+        <w:t>Neural Network on an FPGA Project</w:t>
+      </w:r>
       <w:bookmarkEnd w:id="3"/>
     </w:p>
     <w:p>
-      <w:r>
-        <w:t>To implement the ANN we will be using the ZYBO Zinq-7000 development board. This board uses the Z-7010 chip which contains a 667 MHz dual-core Cortex-A9 processor as well as a programmable logic fabric equivalent to Xilinx’s Artix-7 FPGA</w:t>
-      </w:r>
-      <w:r>
-        <w:t xml:space="preserve"> [7]</w:t>
-      </w:r>
-      <w:r>
-        <w:t xml:space="preserve">. Because the chip we are using has a processor, this will enable us to perform the complicated processes necessary to train the network in an embedded process instead of allocating additional hardware resources to training. Since our goal is to create an efficient </w:t>
-      </w:r>
-      <w:r>
-        <w:t>network and not an efficient training algorithm,</w:t>
-      </w:r>
-      <w:r>
-        <w:t xml:space="preserve"> spending hardware resources on implementing the logic necessary to train the network will take up valuable space which could be allocated to additional units inside the network itself. This will simplify the logic design and increase the speed that the network can process data </w:t>
-      </w:r>
-      <w:r>
-        <w:t>after</w:t>
-      </w:r>
-      <w:r>
-        <w:t xml:space="preserve"> it has been trained. </w:t>
-      </w:r>
+      <w:pPr>
+        <w:pStyle w:val="Heading2"/>
+      </w:pPr>
+      <w:bookmarkStart w:id="4" w:name="_Toc385010628"/>
+      <w:r>
+        <w:t>Objectives</w:t>
+      </w:r>
+      <w:bookmarkEnd w:id="4"/>
+    </w:p>
+    <w:p>
+      <w:r>
+        <w:t xml:space="preserve">The goal of this project was to implement an </w:t>
+      </w:r>
+      <w:r>
+        <w:t xml:space="preserve">ANN on an FPGA and show that a concurrent implementation would be very efficient and could display improved performance over a serial, software neural network. </w:t>
+      </w:r>
+    </w:p>
+    <w:p>
+      <w:pPr>
+        <w:pStyle w:val="Heading2"/>
+      </w:pPr>
+      <w:bookmarkStart w:id="5" w:name="_Toc385010629"/>
+      <w:r>
+        <w:t>Design Strategy</w:t>
+      </w:r>
+      <w:bookmarkEnd w:id="5"/>
+    </w:p>
+    <w:p>
+      <w:r>
+        <w:t>In designing an Artificial Neural Network on an FPGA, it is important to be conscientious of the algorithms that are being implemented. Relatively simple operations like multiplication or exponentials, which are common in software implementations of ANNs, are quite expensive when</w:t>
+      </w:r>
+      <w:r>
+        <w:t xml:space="preserve"> being implemented in hardware.</w:t>
+      </w:r>
+    </w:p>
+    <w:p>
+      <w:pPr>
+        <w:pStyle w:val="Heading3"/>
+      </w:pPr>
+      <w:r>
+        <w:t>Activation Function</w:t>
+      </w:r>
+    </w:p>
+    <w:p>
+      <w:r>
+        <w:t xml:space="preserve">Many software implementations of activation functions use Gaussian functions or exponentials in order to compute when a hidden unit has been activated or not. Both of these approaches would be prohibitively expensive on an FPGA. Our implantation will use the Elliot Activation Function, which has no exponents in it. The Elliot Activation Function is represented by the following equation: </w:t>
+      </w:r>
+      <w:r>
+        <w:rPr>
+          <w:noProof/>
+        </w:rPr>
+        <w:drawing>
+          <wp:inline distT="0" distB="0" distL="0" distR="0">
+            <wp:extent cx="1143000" cy="419100"/>
+            <wp:effectExtent l="0" t="0" r="0" b="0"/>
+            <wp:docPr id="7" name="Picture 7" descr="http://www4c.wolframalpha.com/Calculate/MSP/MSP1142224998e3998gh6400000h9g6b36c2e5cc85?MSPStoreType=image/gif&amp;s=52&amp;w=120.&amp;h=44."/>
+            <wp:cNvGraphicFramePr>
+              <a:graphicFrameLocks xmlns:a="http://schemas.openxmlformats.org/drawingml/2006/main" noChangeAspect="1"/>
+            </wp:cNvGraphicFramePr>
+            <a:graphic xmlns:a="http://schemas.openxmlformats.org/drawingml/2006/main">
+              <a:graphicData uri="http://schemas.openxmlformats.org/drawingml/2006/picture">
+                <pic:pic xmlns:pic="http://schemas.openxmlformats.org/drawingml/2006/picture">
+                  <pic:nvPicPr>
+                    <pic:cNvPr id="0" name="Picture 1" descr="http://www4c.wolframalpha.com/Calculate/MSP/MSP1142224998e3998gh6400000h9g6b36c2e5cc85?MSPStoreType=image/gif&amp;s=52&amp;w=120.&amp;h=44."/>
+                    <pic:cNvPicPr>
+                      <a:picLocks noChangeAspect="1" noChangeArrowheads="1"/>
+                    </pic:cNvPicPr>
+                  </pic:nvPicPr>
+                  <pic:blipFill>
+                    <a:blip r:embed="rId9">
+                      <a:extLst>
+                        <a:ext uri="{28A0092B-C50C-407E-A947-70E740481C1C}">
+                          <a14:useLocalDpi xmlns:a14="http://schemas.microsoft.com/office/drawing/2010/main" val="0"/>
+                        </a:ext>
+                      </a:extLst>
+                    </a:blip>
+                    <a:srcRect/>
+                    <a:stretch>
+                      <a:fillRect/>
+                    </a:stretch>
+                  </pic:blipFill>
+                  <pic:spPr bwMode="auto">
+                    <a:xfrm>
+                      <a:off x="0" y="0"/>
+                      <a:ext cx="1143000" cy="419100"/>
+                    </a:xfrm>
+                    <a:prstGeom prst="rect">
+                      <a:avLst/>
+                    </a:prstGeom>
+                    <a:noFill/>
+                    <a:ln>
+                      <a:noFill/>
+                    </a:ln>
+                  </pic:spPr>
+                </pic:pic>
+              </a:graphicData>
+            </a:graphic>
+          </wp:inline>
+        </w:drawing>
+      </w:r>
+    </w:p>
+    <w:p>
+      <w:r>
+        <w:t xml:space="preserve">Though it doesn’t eliminate the need for multiplication and division, these operations will much less expensive that calculating exponents. </w:t>
+      </w:r>
+      <w:bookmarkStart w:id="6" w:name="_GoBack"/>
+      <w:bookmarkEnd w:id="6"/>
+    </w:p>
+    <w:p>
+      <w:pPr>
+        <w:pStyle w:val="Heading2"/>
+      </w:pPr>
+      <w:bookmarkStart w:id="7" w:name="_Toc385010630"/>
+      <w:r>
+        <w:t>Testing and Results</w:t>
+      </w:r>
+      <w:bookmarkEnd w:id="7"/>
     </w:p>
     <w:p>
       <w:pPr>
         <w:pStyle w:val="Heading1"/>
       </w:pPr>
-      <w:bookmarkStart w:id="4" w:name="_Toc385010627"/>
-      <w:r>
-        <w:t>Neural Network on an FPGA Project</w:t>
-      </w:r>
-      <w:bookmarkEnd w:id="4"/>
-    </w:p>
-    <w:p>
-      <w:pPr>
-        <w:pStyle w:val="Heading2"/>
-      </w:pPr>
-      <w:bookmarkStart w:id="5" w:name="_Toc385010628"/>
-      <w:r>
-        <w:t>Objectives</w:t>
-      </w:r>
-      <w:bookmarkEnd w:id="5"/>
-    </w:p>
-    <w:p>
-      <w:r>
-        <w:t xml:space="preserve">The goal of this project was to implement an </w:t>
-      </w:r>
-      <w:r>
-        <w:t xml:space="preserve">ANN on an FPGA and show that a concurrent implementation would be very efficient and could display improved performance over a serial, software neural network. </w:t>
-      </w:r>
-    </w:p>
-    <w:p>
-      <w:pPr>
-        <w:pStyle w:val="Heading2"/>
-      </w:pPr>
-      <w:bookmarkStart w:id="6" w:name="_Toc385010629"/>
-      <w:r>
-        <w:t>Design Strategy</w:t>
-      </w:r>
-      <w:bookmarkEnd w:id="6"/>
-    </w:p>
-    <w:p>
-      <w:pPr>
-        <w:pStyle w:val="Heading2"/>
-      </w:pPr>
-      <w:bookmarkStart w:id="7" w:name="_Toc385010630"/>
-      <w:r>
-        <w:t>Testing and Results</w:t>
-      </w:r>
-      <w:bookmarkEnd w:id="7"/>
+      <w:bookmarkStart w:id="8" w:name="_Toc385010631"/>
+      <w:r>
+        <w:t>Conclusion</w:t>
+      </w:r>
+      <w:bookmarkEnd w:id="8"/>
     </w:p>
     <w:p>
       <w:pPr>
         <w:pStyle w:val="Heading1"/>
       </w:pPr>
-      <w:bookmarkStart w:id="8" w:name="_Toc385010631"/>
-      <w:r>
-        <w:t>Conclusion</w:t>
-      </w:r>
-      <w:bookmarkEnd w:id="8"/>
-    </w:p>
-    <w:p>
-      <w:pPr>
-        <w:pStyle w:val="Heading1"/>
-      </w:pPr>
       <w:bookmarkStart w:id="9" w:name="_Toc385010632"/>
       <w:r>
         <w:t>References</w:t>
@@ -1372,15 +1491,7 @@
         <w:t xml:space="preserve">] </w:t>
       </w:r>
       <w:r>
-        <w:t xml:space="preserve">L. </w:t>
-      </w:r>
-      <w:proofErr w:type="spellStart"/>
-      <w:r>
-        <w:t>Prechelt</w:t>
-      </w:r>
-      <w:proofErr w:type="spellEnd"/>
-      <w:r>
-        <w:t xml:space="preserve">. (1994, Sep. 30). </w:t>
+        <w:t xml:space="preserve">L. Prechelt. (1994, Sep. 30). </w:t>
       </w:r>
       <w:r>
         <w:rPr>
@@ -1391,7 +1502,7 @@
       <w:r>
         <w:t xml:space="preserve"> [Online]. Available: </w:t>
       </w:r>
-      <w:hyperlink r:id="rId9" w:history="1">
+      <w:hyperlink r:id="rId10" w:history="1">
         <w:r>
           <w:rPr>
             <w:rStyle w:val="Hyperlink"/>
@@ -1408,13 +1519,8 @@
         <w:t>2</w:t>
       </w:r>
       <w:r>
-        <w:t xml:space="preserve">] V. </w:t>
-      </w:r>
-      <w:proofErr w:type="spellStart"/>
-      <w:r>
-        <w:t>Salapura</w:t>
-      </w:r>
-      <w:proofErr w:type="spellEnd"/>
+        <w:t>] V. Salapura</w:t>
+      </w:r>
       <w:r>
         <w:t>,</w:t>
       </w:r>
@@ -1440,17 +1546,9 @@
         <w:t>A Fast FPGA Implementation of a General Purpose Neuron</w:t>
       </w:r>
       <w:r>
-        <w:t xml:space="preserve"> [Online]. </w:t>
-      </w:r>
-      <w:proofErr w:type="spellStart"/>
-      <w:r>
-        <w:t>Avaliable</w:t>
-      </w:r>
-      <w:proofErr w:type="spellEnd"/>
-      <w:r>
-        <w:t xml:space="preserve">: </w:t>
-      </w:r>
-      <w:hyperlink r:id="rId10" w:history="1">
+        <w:t xml:space="preserve"> [Online]. Avaliable: </w:t>
+      </w:r>
+      <w:hyperlink r:id="rId11" w:history="1">
         <w:r>
           <w:rPr>
             <w:rStyle w:val="Hyperlink"/>
@@ -1470,15 +1568,7 @@
         <w:t xml:space="preserve">] </w:t>
       </w:r>
       <w:r>
-        <w:t xml:space="preserve">N. M. </w:t>
-      </w:r>
-      <w:proofErr w:type="spellStart"/>
-      <w:r>
-        <w:t>Botros</w:t>
-      </w:r>
-      <w:proofErr w:type="spellEnd"/>
-      <w:r>
-        <w:t xml:space="preserve"> and</w:t>
+        <w:t>N. M. Botros and</w:t>
       </w:r>
       <w:r>
         <w:t xml:space="preserve"> </w:t>
@@ -1504,15 +1594,7 @@
         <w:t>4</w:t>
       </w:r>
       <w:r>
-        <w:t xml:space="preserve">] P. </w:t>
-      </w:r>
-      <w:proofErr w:type="spellStart"/>
-      <w:r>
-        <w:t>Sibi</w:t>
-      </w:r>
-      <w:proofErr w:type="spellEnd"/>
-      <w:r>
-        <w:t xml:space="preserve">, </w:t>
+        <w:t xml:space="preserve">] P. Sibi, </w:t>
       </w:r>
       <w:r>
         <w:rPr>
@@ -1536,17 +1618,9 @@
         <w:t xml:space="preserve"> </w:t>
       </w:r>
       <w:r>
-        <w:t xml:space="preserve">[Online]. </w:t>
-      </w:r>
-      <w:proofErr w:type="spellStart"/>
-      <w:r>
-        <w:t>Avaliable</w:t>
-      </w:r>
-      <w:proofErr w:type="spellEnd"/>
-      <w:r>
-        <w:t xml:space="preserve">: </w:t>
-      </w:r>
-      <w:hyperlink r:id="rId11" w:history="1">
+        <w:t xml:space="preserve">[Online]. Avaliable: </w:t>
+      </w:r>
+      <w:hyperlink r:id="rId12" w:history="1">
         <w:r>
           <w:rPr>
             <w:rStyle w:val="Hyperlink"/>
@@ -1563,15 +1637,7 @@
         <w:t>5</w:t>
       </w:r>
       <w:r>
-        <w:t xml:space="preserve">] S. </w:t>
-      </w:r>
-      <w:proofErr w:type="spellStart"/>
-      <w:r>
-        <w:t>Nissen</w:t>
-      </w:r>
-      <w:proofErr w:type="spellEnd"/>
-      <w:r>
-        <w:t xml:space="preserve"> (2003, Oct. 31) </w:t>
+        <w:t xml:space="preserve">] S. Nissen (2003, Oct. 31) </w:t>
       </w:r>
       <w:r>
         <w:rPr>
@@ -1582,7 +1648,7 @@
       <w:r>
         <w:t xml:space="preserve">[Online] Available: </w:t>
       </w:r>
-      <w:hyperlink r:id="rId12" w:history="1">
+      <w:hyperlink r:id="rId13" w:history="1">
         <w:r>
           <w:rPr>
             <w:rStyle w:val="Hyperlink"/>
@@ -1596,15 +1662,7 @@
         <w:t xml:space="preserve">[6] </w:t>
       </w:r>
       <w:r>
-        <w:t xml:space="preserve">B </w:t>
-      </w:r>
-      <w:proofErr w:type="spellStart"/>
-      <w:r>
-        <w:t>Minasny</w:t>
-      </w:r>
-      <w:proofErr w:type="spellEnd"/>
-      <w:r>
-        <w:t xml:space="preserve">, </w:t>
+        <w:t xml:space="preserve">B Minasny, </w:t>
       </w:r>
       <w:r>
         <w:rPr>
@@ -1625,17 +1683,9 @@
         <w:t xml:space="preserve">Soil Hydraulic Properties </w:t>
       </w:r>
       <w:r>
-        <w:t xml:space="preserve">[Online] </w:t>
-      </w:r>
-      <w:proofErr w:type="spellStart"/>
-      <w:r>
-        <w:t>Avaliable</w:t>
-      </w:r>
-      <w:proofErr w:type="spellEnd"/>
-      <w:r>
-        <w:t xml:space="preserve">: </w:t>
-      </w:r>
-      <w:hyperlink r:id="rId13" w:history="1">
+        <w:t xml:space="preserve">[Online] Avaliable: </w:t>
+      </w:r>
+      <w:hyperlink r:id="rId14" w:history="1">
         <w:r>
           <w:rPr>
             <w:rStyle w:val="Hyperlink"/>
@@ -1649,21 +1699,12 @@
     </w:p>
     <w:p>
       <w:r>
-        <w:lastRenderedPageBreak/>
         <w:t xml:space="preserve">[7] </w:t>
       </w:r>
       <w:r>
-        <w:t xml:space="preserve">Xilinx [Online] </w:t>
-      </w:r>
-      <w:proofErr w:type="spellStart"/>
-      <w:r>
-        <w:t>Avaliable</w:t>
-      </w:r>
-      <w:proofErr w:type="spellEnd"/>
-      <w:r>
-        <w:t xml:space="preserve">: </w:t>
-      </w:r>
-      <w:hyperlink r:id="rId14" w:history="1">
+        <w:t xml:space="preserve">Xilinx [Online] Avaliable: </w:t>
+      </w:r>
+      <w:hyperlink r:id="rId15" w:history="1">
         <w:r>
           <w:rPr>
             <w:rStyle w:val="Hyperlink"/>
@@ -2122,6 +2163,28 @@
       <w:szCs w:val="26"/>
     </w:rPr>
   </w:style>
+  <w:style w:type="paragraph" w:styleId="Heading3">
+    <w:name w:val="heading 3"/>
+    <w:basedOn w:val="Normal"/>
+    <w:next w:val="Normal"/>
+    <w:link w:val="Heading3Char"/>
+    <w:uiPriority w:val="9"/>
+    <w:unhideWhenUsed/>
+    <w:qFormat/>
+    <w:rsid w:val="004D48B1"/>
+    <w:pPr>
+      <w:keepNext/>
+      <w:keepLines/>
+      <w:spacing w:before="40" w:after="0"/>
+      <w:outlineLvl w:val="2"/>
+    </w:pPr>
+    <w:rPr>
+      <w:rFonts w:asciiTheme="majorHAnsi" w:eastAsiaTheme="majorEastAsia" w:hAnsiTheme="majorHAnsi" w:cstheme="majorBidi"/>
+      <w:color w:val="1F4D78" w:themeColor="accent1" w:themeShade="7F"/>
+      <w:sz w:val="24"/>
+      <w:szCs w:val="24"/>
+    </w:rPr>
+  </w:style>
   <w:style w:type="character" w:default="1" w:styleId="DefaultParagraphFont">
     <w:name w:val="Default Paragraph Font"/>
     <w:uiPriority w:val="1"/>
@@ -2344,6 +2407,19 @@
       <w:kern w:val="28"/>
       <w:sz w:val="56"/>
       <w:szCs w:val="56"/>
+    </w:rPr>
+  </w:style>
+  <w:style w:type="character" w:customStyle="1" w:styleId="Heading3Char">
+    <w:name w:val="Heading 3 Char"/>
+    <w:basedOn w:val="DefaultParagraphFont"/>
+    <w:link w:val="Heading3"/>
+    <w:uiPriority w:val="9"/>
+    <w:rsid w:val="004D48B1"/>
+    <w:rPr>
+      <w:rFonts w:asciiTheme="majorHAnsi" w:eastAsiaTheme="majorEastAsia" w:hAnsiTheme="majorHAnsi" w:cstheme="majorBidi"/>
+      <w:color w:val="1F4D78" w:themeColor="accent1" w:themeShade="7F"/>
+      <w:sz w:val="24"/>
+      <w:szCs w:val="24"/>
     </w:rPr>
   </w:style>
 </w:styles>
@@ -2615,7 +2691,7 @@
 </file>
 
 <file path=customXml/itemProps1.xml><?xml version="1.0" encoding="utf-8"?>
-<ds:datastoreItem xmlns:ds="http://schemas.openxmlformats.org/officeDocument/2006/customXml" ds:itemID="{83DFB06F-54C7-4DB9-9985-7697DEF3E3FF}">
+<ds:datastoreItem xmlns:ds="http://schemas.openxmlformats.org/officeDocument/2006/customXml" ds:itemID="{2903D2D0-9187-401B-B799-CCFAD249D9C5}">
   <ds:schemaRefs>
     <ds:schemaRef ds:uri="http://schemas.openxmlformats.org/officeDocument/2006/bibliography"/>
   </ds:schemaRefs>

</xml_diff>

<commit_message>
cleanup and report updated
</commit_message>
<xml_diff>
--- a/Report/Neural Network on FPGA Midterm Report.docx
+++ b/Report/Neural Network on FPGA Midterm Report.docx
@@ -958,27 +958,14 @@
                               <w:r>
                                 <w:t xml:space="preserve">Figure </w:t>
                               </w:r>
-                              <w:r>
-                                <w:fldChar w:fldCharType="begin"/>
-                              </w:r>
-                              <w:r>
-                                <w:instrText xml:space="preserve"> SEQ Figure \* ARABIC </w:instrText>
-                              </w:r>
-                              <w:r>
-                                <w:fldChar w:fldCharType="separate"/>
-                              </w:r>
-                              <w:r>
-                                <w:rPr>
-                                  <w:noProof/>
-                                </w:rPr>
-                                <w:t>1</w:t>
-                              </w:r>
-                              <w:r>
-                                <w:rPr>
-                                  <w:noProof/>
-                                </w:rPr>
-                                <w:fldChar w:fldCharType="end"/>
-                              </w:r>
+                              <w:fldSimple w:instr=" SEQ Figure \* ARABIC ">
+                                <w:r>
+                                  <w:rPr>
+                                    <w:noProof/>
+                                  </w:rPr>
+                                  <w:t>1</w:t>
+                                </w:r>
+                              </w:fldSimple>
                               <w:r>
                                 <w:t>: Example of a biological Neuron</w:t>
                               </w:r>
@@ -1044,27 +1031,14 @@
                         <w:r>
                           <w:t xml:space="preserve">Figure </w:t>
                         </w:r>
-                        <w:r>
-                          <w:fldChar w:fldCharType="begin"/>
-                        </w:r>
-                        <w:r>
-                          <w:instrText xml:space="preserve"> SEQ Figure \* ARABIC </w:instrText>
-                        </w:r>
-                        <w:r>
-                          <w:fldChar w:fldCharType="separate"/>
-                        </w:r>
-                        <w:r>
-                          <w:rPr>
-                            <w:noProof/>
-                          </w:rPr>
-                          <w:t>1</w:t>
-                        </w:r>
-                        <w:r>
-                          <w:rPr>
-                            <w:noProof/>
-                          </w:rPr>
-                          <w:fldChar w:fldCharType="end"/>
-                        </w:r>
+                        <w:fldSimple w:instr=" SEQ Figure \* ARABIC ">
+                          <w:r>
+                            <w:rPr>
+                              <w:noProof/>
+                            </w:rPr>
+                            <w:t>1</w:t>
+                          </w:r>
+                        </w:fldSimple>
                         <w:r>
                           <w:t>: Example of a biological Neuron</w:t>
                         </w:r>
@@ -1178,27 +1152,14 @@
                               <w:r>
                                 <w:t xml:space="preserve">Figure </w:t>
                               </w:r>
-                              <w:r>
-                                <w:fldChar w:fldCharType="begin"/>
-                              </w:r>
-                              <w:r>
-                                <w:instrText xml:space="preserve"> SEQ Figure \* ARABIC </w:instrText>
-                              </w:r>
-                              <w:r>
-                                <w:fldChar w:fldCharType="separate"/>
-                              </w:r>
-                              <w:r>
-                                <w:rPr>
-                                  <w:noProof/>
-                                </w:rPr>
-                                <w:t>2</w:t>
-                              </w:r>
-                              <w:r>
-                                <w:rPr>
-                                  <w:noProof/>
-                                </w:rPr>
-                                <w:fldChar w:fldCharType="end"/>
-                              </w:r>
+                              <w:fldSimple w:instr=" SEQ Figure \* ARABIC ">
+                                <w:r>
+                                  <w:rPr>
+                                    <w:noProof/>
+                                  </w:rPr>
+                                  <w:t>2</w:t>
+                                </w:r>
+                              </w:fldSimple>
                               <w:r>
                                 <w:t>: An example of a feed-forward</w:t>
                               </w:r>
@@ -1241,27 +1202,14 @@
                         <w:r>
                           <w:t xml:space="preserve">Figure </w:t>
                         </w:r>
-                        <w:r>
-                          <w:fldChar w:fldCharType="begin"/>
-                        </w:r>
-                        <w:r>
-                          <w:instrText xml:space="preserve"> SEQ Figure \* ARABIC </w:instrText>
-                        </w:r>
-                        <w:r>
-                          <w:fldChar w:fldCharType="separate"/>
-                        </w:r>
-                        <w:r>
-                          <w:rPr>
-                            <w:noProof/>
-                          </w:rPr>
-                          <w:t>2</w:t>
-                        </w:r>
-                        <w:r>
-                          <w:rPr>
-                            <w:noProof/>
-                          </w:rPr>
-                          <w:fldChar w:fldCharType="end"/>
-                        </w:r>
+                        <w:fldSimple w:instr=" SEQ Figure \* ARABIC ">
+                          <w:r>
+                            <w:rPr>
+                              <w:noProof/>
+                            </w:rPr>
+                            <w:t>2</w:t>
+                          </w:r>
+                        </w:fldSimple>
                         <w:r>
                           <w:t>: An example of a feed-forward</w:t>
                         </w:r>
@@ -1376,6 +1324,17 @@
       <w:r>
         <w:t xml:space="preserve"> being implemented in hardware.</w:t>
       </w:r>
+      <w:r>
+        <w:t xml:space="preserve"> Additionally, floating point arithmetic is complicated and would consume large amounts of resources</w:t>
+      </w:r>
+      <w:r>
+        <w:t xml:space="preserve"> and each operation requires many clock cycles thus increasing the time required to perform these types of calculations</w:t>
+      </w:r>
+      <w:bookmarkStart w:id="6" w:name="_GoBack"/>
+      <w:bookmarkEnd w:id="6"/>
+      <w:r>
+        <w:t xml:space="preserve">. To alleviate these problems, we decided to use bitwise shifts in place of the majority of our multiplication. This is equivalent to multiplying by a power of two and translates very well into hardware. We have also decided to use only integers in the programmable logic to avoid the floating point difficulties. These changes will increase the speed of our network and decrease the size of the individual units allowing for more to be packed into the FPGA fabric. </w:t>
+      </w:r>
     </w:p>
     <w:p>
       <w:pPr>
@@ -1387,68 +1346,90 @@
     </w:p>
     <w:p>
       <w:r>
-        <w:t xml:space="preserve">Many software implementations of activation functions use Gaussian functions or exponentials in order to compute when a hidden unit has been activated or not. Both of these approaches would be prohibitively expensive on an FPGA. Our implantation will use the Elliot Activation Function, which has no exponents in it. The Elliot Activation Function is represented by the following equation: </w:t>
-      </w:r>
-      <w:r>
-        <w:rPr>
-          <w:noProof/>
-        </w:rPr>
-        <w:drawing>
-          <wp:inline distT="0" distB="0" distL="0" distR="0">
-            <wp:extent cx="1143000" cy="419100"/>
-            <wp:effectExtent l="0" t="0" r="0" b="0"/>
-            <wp:docPr id="7" name="Picture 7" descr="http://www4c.wolframalpha.com/Calculate/MSP/MSP1142224998e3998gh6400000h9g6b36c2e5cc85?MSPStoreType=image/gif&amp;s=52&amp;w=120.&amp;h=44."/>
-            <wp:cNvGraphicFramePr>
-              <a:graphicFrameLocks xmlns:a="http://schemas.openxmlformats.org/drawingml/2006/main" noChangeAspect="1"/>
-            </wp:cNvGraphicFramePr>
-            <a:graphic xmlns:a="http://schemas.openxmlformats.org/drawingml/2006/main">
-              <a:graphicData uri="http://schemas.openxmlformats.org/drawingml/2006/picture">
-                <pic:pic xmlns:pic="http://schemas.openxmlformats.org/drawingml/2006/picture">
-                  <pic:nvPicPr>
-                    <pic:cNvPr id="0" name="Picture 1" descr="http://www4c.wolframalpha.com/Calculate/MSP/MSP1142224998e3998gh6400000h9g6b36c2e5cc85?MSPStoreType=image/gif&amp;s=52&amp;w=120.&amp;h=44."/>
-                    <pic:cNvPicPr>
-                      <a:picLocks noChangeAspect="1" noChangeArrowheads="1"/>
-                    </pic:cNvPicPr>
-                  </pic:nvPicPr>
-                  <pic:blipFill>
-                    <a:blip r:embed="rId9">
-                      <a:extLst>
-                        <a:ext uri="{28A0092B-C50C-407E-A947-70E740481C1C}">
-                          <a14:useLocalDpi xmlns:a14="http://schemas.microsoft.com/office/drawing/2010/main" val="0"/>
-                        </a:ext>
-                      </a:extLst>
-                    </a:blip>
-                    <a:srcRect/>
-                    <a:stretch>
-                      <a:fillRect/>
-                    </a:stretch>
-                  </pic:blipFill>
-                  <pic:spPr bwMode="auto">
-                    <a:xfrm>
-                      <a:off x="0" y="0"/>
-                      <a:ext cx="1143000" cy="419100"/>
-                    </a:xfrm>
-                    <a:prstGeom prst="rect">
-                      <a:avLst/>
-                    </a:prstGeom>
-                    <a:noFill/>
-                    <a:ln>
-                      <a:noFill/>
-                    </a:ln>
-                  </pic:spPr>
-                </pic:pic>
-              </a:graphicData>
-            </a:graphic>
-          </wp:inline>
-        </w:drawing>
-      </w:r>
-    </w:p>
-    <w:p>
-      <w:r>
-        <w:t xml:space="preserve">Though it doesn’t eliminate the need for multiplication and division, these operations will much less expensive that calculating exponents. </w:t>
-      </w:r>
-      <w:bookmarkStart w:id="6" w:name="_GoBack"/>
-      <w:bookmarkEnd w:id="6"/>
+        <w:t xml:space="preserve">Many software implementations of activation functions use Gaussian functions or exponentials in order to compute when a hidden unit has been activated or not. Both of these approaches would be prohibitively expensive on an FPGA. Our implantation will use the Elliot </w:t>
+      </w:r>
+      <w:r>
+        <w:t xml:space="preserve">Symmetric </w:t>
+      </w:r>
+      <w:r>
+        <w:t xml:space="preserve">Activation Function, which has no exponents in it. The Elliot </w:t>
+      </w:r>
+      <w:r>
+        <w:t xml:space="preserve">Symmetric </w:t>
+      </w:r>
+      <w:r>
+        <w:t xml:space="preserve">Activation Function is represented by the following equation: </w:t>
+      </w:r>
+    </w:p>
+    <w:p>
+      <m:oMathPara>
+        <m:oMath>
+          <m:r>
+            <w:rPr>
+              <w:rFonts w:ascii="Cambria Math" w:hAnsi="Cambria Math"/>
+            </w:rPr>
+            <m:t>y=</m:t>
+          </m:r>
+          <m:f>
+            <m:fPr>
+              <m:ctrlPr>
+                <w:rPr>
+                  <w:rFonts w:ascii="Cambria Math" w:hAnsi="Cambria Math"/>
+                  <w:i/>
+                </w:rPr>
+              </m:ctrlPr>
+            </m:fPr>
+            <m:num>
+              <m:r>
+                <w:rPr>
+                  <w:rFonts w:ascii="Cambria Math" w:hAnsi="Cambria Math"/>
+                </w:rPr>
+                <m:t>x*s</m:t>
+              </m:r>
+            </m:num>
+            <m:den>
+              <m:r>
+                <w:rPr>
+                  <w:rFonts w:ascii="Cambria Math" w:hAnsi="Cambria Math"/>
+                </w:rPr>
+                <m:t>1+|x*s|</m:t>
+              </m:r>
+            </m:den>
+          </m:f>
+        </m:oMath>
+      </m:oMathPara>
+    </w:p>
+    <w:p>
+      <w:r>
+        <w:t xml:space="preserve">Though it doesn’t eliminate the need for division, these operations will much less expensive that calculating exponents. </w:t>
+      </w:r>
+    </w:p>
+    <w:p>
+      <w:r>
+        <w:t>Due to our decision to use an integer network, we had to modify the activation function by scaling it to a greater range than -1 and 1.</w:t>
+      </w:r>
+    </w:p>
+    <w:p>
+      <w:pPr>
+        <w:pStyle w:val="Heading3"/>
+      </w:pPr>
+      <w:r>
+        <w:lastRenderedPageBreak/>
+        <w:t>Layer Multiplexing</w:t>
+      </w:r>
+    </w:p>
+    <w:p>
+      <w:r>
+        <w:t>In a standard ANN, each layer has a dedicated unit. For instance, the input units feed into the first layer of hidden units which feed into another layer of hidden units or to the output units. These units typically have unique functionality depending on which layer they are in. Our approach uses layer multiplexing, where each unit acts as the first hidden unit on the first cycle, the second hidden unit on the second, and the output unit on the third. Our input unit is handled by a register bank into which the input data is read in from an outside source.</w:t>
+      </w:r>
+    </w:p>
+    <w:p>
+      <w:r>
+        <w:t>This approach was chosen because it allowed us to fit more units per layer inside the FPGA fabric</w:t>
+      </w:r>
+      <w:r>
+        <w:t>. This did require us to use more RAM space to hold the weights used to train the network, but this was much preferred to the space lost for having specialized units for each layer.</w:t>
+      </w:r>
     </w:p>
     <w:p>
       <w:pPr>
@@ -1460,6 +1441,7 @@
       </w:r>
       <w:bookmarkEnd w:id="7"/>
     </w:p>
+    <w:p/>
     <w:p>
       <w:pPr>
         <w:pStyle w:val="Heading1"/>
@@ -1502,7 +1484,7 @@
       <w:r>
         <w:t xml:space="preserve"> [Online]. Available: </w:t>
       </w:r>
-      <w:hyperlink r:id="rId10" w:history="1">
+      <w:hyperlink r:id="rId9" w:history="1">
         <w:r>
           <w:rPr>
             <w:rStyle w:val="Hyperlink"/>
@@ -1548,7 +1530,7 @@
       <w:r>
         <w:t xml:space="preserve"> [Online]. Avaliable: </w:t>
       </w:r>
-      <w:hyperlink r:id="rId11" w:history="1">
+      <w:hyperlink r:id="rId10" w:history="1">
         <w:r>
           <w:rPr>
             <w:rStyle w:val="Hyperlink"/>
@@ -1620,7 +1602,7 @@
       <w:r>
         <w:t xml:space="preserve">[Online]. Avaliable: </w:t>
       </w:r>
-      <w:hyperlink r:id="rId12" w:history="1">
+      <w:hyperlink r:id="rId11" w:history="1">
         <w:r>
           <w:rPr>
             <w:rStyle w:val="Hyperlink"/>
@@ -1648,7 +1630,7 @@
       <w:r>
         <w:t xml:space="preserve">[Online] Available: </w:t>
       </w:r>
-      <w:hyperlink r:id="rId13" w:history="1">
+      <w:hyperlink r:id="rId12" w:history="1">
         <w:r>
           <w:rPr>
             <w:rStyle w:val="Hyperlink"/>
@@ -1685,7 +1667,7 @@
       <w:r>
         <w:t xml:space="preserve">[Online] Avaliable: </w:t>
       </w:r>
-      <w:hyperlink r:id="rId14" w:history="1">
+      <w:hyperlink r:id="rId13" w:history="1">
         <w:r>
           <w:rPr>
             <w:rStyle w:val="Hyperlink"/>
@@ -1704,7 +1686,7 @@
       <w:r>
         <w:t xml:space="preserve">Xilinx [Online] Avaliable: </w:t>
       </w:r>
-      <w:hyperlink r:id="rId15" w:history="1">
+      <w:hyperlink r:id="rId14" w:history="1">
         <w:r>
           <w:rPr>
             <w:rStyle w:val="Hyperlink"/>
@@ -2422,7 +2404,557 @@
       <w:szCs w:val="24"/>
     </w:rPr>
   </w:style>
+  <w:style w:type="character" w:styleId="PlaceholderText">
+    <w:name w:val="Placeholder Text"/>
+    <w:basedOn w:val="DefaultParagraphFont"/>
+    <w:uiPriority w:val="99"/>
+    <w:semiHidden/>
+    <w:rsid w:val="00DD31A5"/>
+    <w:rPr>
+      <w:color w:val="808080"/>
+    </w:rPr>
+  </w:style>
 </w:styles>
+</file>
+
+<file path=word/glossary/document.xml><?xml version="1.0" encoding="utf-8"?>
+<w:glossaryDocument xmlns:wpc="http://schemas.microsoft.com/office/word/2010/wordprocessingCanvas" xmlns:mc="http://schemas.openxmlformats.org/markup-compatibility/2006" xmlns:o="urn:schemas-microsoft-com:office:office" xmlns:r="http://schemas.openxmlformats.org/officeDocument/2006/relationships" xmlns:m="http://schemas.openxmlformats.org/officeDocument/2006/math" xmlns:v="urn:schemas-microsoft-com:vml" xmlns:wp14="http://schemas.microsoft.com/office/word/2010/wordprocessingDrawing" xmlns:wp="http://schemas.openxmlformats.org/drawingml/2006/wordprocessingDrawing" xmlns:w10="urn:schemas-microsoft-com:office:word" xmlns:w="http://schemas.openxmlformats.org/wordprocessingml/2006/main" xmlns:w14="http://schemas.microsoft.com/office/word/2010/wordml" xmlns:w15="http://schemas.microsoft.com/office/word/2012/wordml" xmlns:wpg="http://schemas.microsoft.com/office/word/2010/wordprocessingGroup" xmlns:wpi="http://schemas.microsoft.com/office/word/2010/wordprocessingInk" xmlns:wne="http://schemas.microsoft.com/office/word/2006/wordml" xmlns:wps="http://schemas.microsoft.com/office/word/2010/wordprocessingShape" mc:Ignorable="w14 w15 wp14"/>
+</file>
+
+<file path=word/glossary/fontTable.xml><?xml version="1.0" encoding="utf-8"?>
+<w:fonts xmlns:mc="http://schemas.openxmlformats.org/markup-compatibility/2006" xmlns:r="http://schemas.openxmlformats.org/officeDocument/2006/relationships" xmlns:w="http://schemas.openxmlformats.org/wordprocessingml/2006/main" xmlns:w14="http://schemas.microsoft.com/office/word/2010/wordml" xmlns:w15="http://schemas.microsoft.com/office/word/2012/wordml" mc:Ignorable="w14 w15">
+  <w:font w:name="Calibri">
+    <w:panose1 w:val="020F0502020204030204"/>
+    <w:charset w:val="00"/>
+    <w:family w:val="swiss"/>
+    <w:pitch w:val="variable"/>
+    <w:sig w:usb0="E00002FF" w:usb1="4000ACFF" w:usb2="00000001" w:usb3="00000000" w:csb0="0000019F" w:csb1="00000000"/>
+  </w:font>
+  <w:font w:name="Times New Roman">
+    <w:panose1 w:val="02020603050405020304"/>
+    <w:charset w:val="00"/>
+    <w:family w:val="roman"/>
+    <w:pitch w:val="variable"/>
+    <w:sig w:usb0="E0002AFF" w:usb1="C0007841" w:usb2="00000009" w:usb3="00000000" w:csb0="000001FF" w:csb1="00000000"/>
+  </w:font>
+  <w:font w:name="Calibri Light">
+    <w:panose1 w:val="020F0302020204030204"/>
+    <w:charset w:val="00"/>
+    <w:family w:val="swiss"/>
+    <w:pitch w:val="variable"/>
+    <w:sig w:usb0="A00002EF" w:usb1="4000207B" w:usb2="00000000" w:usb3="00000000" w:csb0="0000019F" w:csb1="00000000"/>
+  </w:font>
+  <w:font w:name="MS Gothic">
+    <w:altName w:val="ＭＳ ゴシック"/>
+    <w:panose1 w:val="020B0609070205080204"/>
+    <w:charset w:val="80"/>
+    <w:family w:val="modern"/>
+    <w:pitch w:val="fixed"/>
+    <w:sig w:usb0="E00002FF" w:usb1="6AC7FDFB" w:usb2="00000012" w:usb3="00000000" w:csb0="0002009F" w:csb1="00000000"/>
+  </w:font>
+  <w:font w:name="MS Mincho">
+    <w:altName w:val="ＭＳ 明朝"/>
+    <w:panose1 w:val="02020609040205080304"/>
+    <w:charset w:val="80"/>
+    <w:family w:val="modern"/>
+    <w:pitch w:val="fixed"/>
+    <w:sig w:usb0="E00002FF" w:usb1="6AC7FDFB" w:usb2="00000012" w:usb3="00000000" w:csb0="0002009F" w:csb1="00000000"/>
+  </w:font>
+  <w:font w:name="Tahoma">
+    <w:panose1 w:val="020B0604030504040204"/>
+    <w:charset w:val="00"/>
+    <w:family w:val="swiss"/>
+    <w:pitch w:val="variable"/>
+    <w:sig w:usb0="E1002EFF" w:usb1="C000605B" w:usb2="00000029" w:usb3="00000000" w:csb0="000101FF" w:csb1="00000000"/>
+  </w:font>
+  <w:font w:name="Cambria Math">
+    <w:panose1 w:val="02040503050406030204"/>
+    <w:charset w:val="00"/>
+    <w:family w:val="roman"/>
+    <w:pitch w:val="variable"/>
+    <w:sig w:usb0="E00002FF" w:usb1="420024FF" w:usb2="00000000" w:usb3="00000000" w:csb0="0000019F" w:csb1="00000000"/>
+  </w:font>
+</w:fonts>
+</file>
+
+<file path=word/glossary/settings.xml><?xml version="1.0" encoding="utf-8"?>
+<w:settings xmlns:mc="http://schemas.openxmlformats.org/markup-compatibility/2006" xmlns:o="urn:schemas-microsoft-com:office:office" xmlns:r="http://schemas.openxmlformats.org/officeDocument/2006/relationships" xmlns:m="http://schemas.openxmlformats.org/officeDocument/2006/math" xmlns:v="urn:schemas-microsoft-com:vml" xmlns:w10="urn:schemas-microsoft-com:office:word" xmlns:w="http://schemas.openxmlformats.org/wordprocessingml/2006/main" xmlns:w14="http://schemas.microsoft.com/office/word/2010/wordml" xmlns:w15="http://schemas.microsoft.com/office/word/2012/wordml" xmlns:sl="http://schemas.openxmlformats.org/schemaLibrary/2006/main" mc:Ignorable="w14 w15">
+  <w:view w:val="normal"/>
+  <w:defaultTabStop w:val="720"/>
+  <w:characterSpacingControl w:val="doNotCompress"/>
+  <w:compat>
+    <w:useFELayout/>
+    <w:compatSetting w:name="compatibilityMode" w:uri="http://schemas.microsoft.com/office/word" w:val="15"/>
+    <w:compatSetting w:name="overrideTableStyleFontSizeAndJustification" w:uri="http://schemas.microsoft.com/office/word" w:val="1"/>
+    <w:compatSetting w:name="enableOpenTypeFeatures" w:uri="http://schemas.microsoft.com/office/word" w:val="1"/>
+    <w:compatSetting w:name="doNotFlipMirrorIndents" w:uri="http://schemas.microsoft.com/office/word" w:val="1"/>
+    <w:compatSetting w:name="differentiateMultirowTableHeaders" w:uri="http://schemas.microsoft.com/office/word" w:val="1"/>
+  </w:compat>
+  <w:rsids>
+    <w:rsidRoot w:val="00CB0D37"/>
+    <w:rsid w:val="00C36878"/>
+    <w:rsid w:val="00CB0D37"/>
+  </w:rsids>
+  <m:mathPr>
+    <m:mathFont m:val="Cambria Math"/>
+    <m:brkBin m:val="before"/>
+    <m:brkBinSub m:val="--"/>
+    <m:smallFrac m:val="0"/>
+    <m:dispDef/>
+    <m:lMargin m:val="0"/>
+    <m:rMargin m:val="0"/>
+    <m:defJc m:val="centerGroup"/>
+    <m:wrapIndent m:val="1440"/>
+    <m:intLim m:val="subSup"/>
+    <m:naryLim m:val="undOvr"/>
+  </m:mathPr>
+  <w:themeFontLang w:val="en-US"/>
+  <w:clrSchemeMapping w:bg1="light1" w:t1="dark1" w:bg2="light2" w:t2="dark2" w:accent1="accent1" w:accent2="accent2" w:accent3="accent3" w:accent4="accent4" w:accent5="accent5" w:accent6="accent6" w:hyperlink="hyperlink" w:followedHyperlink="followedHyperlink"/>
+  <w:decimalSymbol w:val="."/>
+  <w:listSeparator w:val=","/>
+  <w15:chartTrackingRefBased/>
+</w:settings>
+</file>
+
+<file path=word/glossary/styles.xml><?xml version="1.0" encoding="utf-8"?>
+<w:styles xmlns:mc="http://schemas.openxmlformats.org/markup-compatibility/2006" xmlns:r="http://schemas.openxmlformats.org/officeDocument/2006/relationships" xmlns:w="http://schemas.openxmlformats.org/wordprocessingml/2006/main" xmlns:w14="http://schemas.microsoft.com/office/word/2010/wordml" xmlns:w15="http://schemas.microsoft.com/office/word/2012/wordml" mc:Ignorable="w14 w15">
+  <w:docDefaults>
+    <w:rPrDefault>
+      <w:rPr>
+        <w:rFonts w:asciiTheme="minorHAnsi" w:eastAsiaTheme="minorEastAsia" w:hAnsiTheme="minorHAnsi" w:cstheme="minorBidi"/>
+        <w:sz w:val="22"/>
+        <w:szCs w:val="22"/>
+        <w:lang w:val="en-US" w:eastAsia="en-US" w:bidi="ar-SA"/>
+      </w:rPr>
+    </w:rPrDefault>
+    <w:pPrDefault>
+      <w:pPr>
+        <w:spacing w:after="160" w:line="259" w:lineRule="auto"/>
+      </w:pPr>
+    </w:pPrDefault>
+  </w:docDefaults>
+  <w:latentStyles w:defLockedState="0" w:defUIPriority="99" w:defSemiHidden="0" w:defUnhideWhenUsed="0" w:defQFormat="0" w:count="371">
+    <w:lsdException w:name="Normal" w:uiPriority="0" w:qFormat="1"/>
+    <w:lsdException w:name="heading 1" w:uiPriority="9" w:qFormat="1"/>
+    <w:lsdException w:name="heading 2" w:semiHidden="1" w:uiPriority="9" w:unhideWhenUsed="1" w:qFormat="1"/>
+    <w:lsdException w:name="heading 3" w:semiHidden="1" w:uiPriority="9" w:unhideWhenUsed="1" w:qFormat="1"/>
+    <w:lsdException w:name="heading 4" w:semiHidden="1" w:uiPriority="9" w:unhideWhenUsed="1" w:qFormat="1"/>
+    <w:lsdException w:name="heading 5" w:semiHidden="1" w:uiPriority="9" w:unhideWhenUsed="1" w:qFormat="1"/>
+    <w:lsdException w:name="heading 6" w:semiHidden="1" w:uiPriority="9" w:unhideWhenUsed="1" w:qFormat="1"/>
+    <w:lsdException w:name="heading 7" w:semiHidden="1" w:uiPriority="9" w:unhideWhenUsed="1" w:qFormat="1"/>
+    <w:lsdException w:name="heading 8" w:semiHidden="1" w:uiPriority="9" w:unhideWhenUsed="1" w:qFormat="1"/>
+    <w:lsdException w:name="heading 9" w:semiHidden="1" w:uiPriority="9" w:unhideWhenUsed="1" w:qFormat="1"/>
+    <w:lsdException w:name="index 1" w:semiHidden="1" w:unhideWhenUsed="1"/>
+    <w:lsdException w:name="index 2" w:semiHidden="1" w:unhideWhenUsed="1"/>
+    <w:lsdException w:name="index 3" w:semiHidden="1" w:unhideWhenUsed="1"/>
+    <w:lsdException w:name="index 4" w:semiHidden="1" w:unhideWhenUsed="1"/>
+    <w:lsdException w:name="index 5" w:semiHidden="1" w:unhideWhenUsed="1"/>
+    <w:lsdException w:name="index 6" w:semiHidden="1" w:unhideWhenUsed="1"/>
+    <w:lsdException w:name="index 7" w:semiHidden="1" w:unhideWhenUsed="1"/>
+    <w:lsdException w:name="index 8" w:semiHidden="1" w:unhideWhenUsed="1"/>
+    <w:lsdException w:name="index 9" w:semiHidden="1" w:unhideWhenUsed="1"/>
+    <w:lsdException w:name="toc 1" w:semiHidden="1" w:uiPriority="39" w:unhideWhenUsed="1"/>
+    <w:lsdException w:name="toc 2" w:semiHidden="1" w:uiPriority="39" w:unhideWhenUsed="1"/>
+    <w:lsdException w:name="toc 3" w:semiHidden="1" w:uiPriority="39" w:unhideWhenUsed="1"/>
+    <w:lsdException w:name="toc 4" w:semiHidden="1" w:uiPriority="39" w:unhideWhenUsed="1"/>
+    <w:lsdException w:name="toc 5" w:semiHidden="1" w:uiPriority="39" w:unhideWhenUsed="1"/>
+    <w:lsdException w:name="toc 6" w:semiHidden="1" w:uiPriority="39" w:unhideWhenUsed="1"/>
+    <w:lsdException w:name="toc 7" w:semiHidden="1" w:uiPriority="39" w:unhideWhenUsed="1"/>
+    <w:lsdException w:name="toc 8" w:semiHidden="1" w:uiPriority="39" w:unhideWhenUsed="1"/>
+    <w:lsdException w:name="toc 9" w:semiHidden="1" w:uiPriority="39" w:unhideWhenUsed="1"/>
+    <w:lsdException w:name="Normal Indent" w:semiHidden="1" w:unhideWhenUsed="1"/>
+    <w:lsdException w:name="footnote text" w:semiHidden="1" w:unhideWhenUsed="1"/>
+    <w:lsdException w:name="annotation text" w:semiHidden="1" w:unhideWhenUsed="1"/>
+    <w:lsdException w:name="header" w:semiHidden="1" w:unhideWhenUsed="1"/>
+    <w:lsdException w:name="footer" w:semiHidden="1" w:unhideWhenUsed="1"/>
+    <w:lsdException w:name="index heading" w:semiHidden="1" w:unhideWhenUsed="1"/>
+    <w:lsdException w:name="caption" w:semiHidden="1" w:uiPriority="35" w:unhideWhenUsed="1" w:qFormat="1"/>
+    <w:lsdException w:name="table of figures" w:semiHidden="1" w:unhideWhenUsed="1"/>
+    <w:lsdException w:name="envelope address" w:semiHidden="1" w:unhideWhenUsed="1"/>
+    <w:lsdException w:name="envelope return" w:semiHidden="1" w:unhideWhenUsed="1"/>
+    <w:lsdException w:name="footnote reference" w:semiHidden="1" w:unhideWhenUsed="1"/>
+    <w:lsdException w:name="annotation reference" w:semiHidden="1" w:unhideWhenUsed="1"/>
+    <w:lsdException w:name="line number" w:semiHidden="1" w:unhideWhenUsed="1"/>
+    <w:lsdException w:name="page number" w:semiHidden="1" w:unhideWhenUsed="1"/>
+    <w:lsdException w:name="endnote reference" w:semiHidden="1" w:unhideWhenUsed="1"/>
+    <w:lsdException w:name="endnote text" w:semiHidden="1" w:unhideWhenUsed="1"/>
+    <w:lsdException w:name="table of authorities" w:semiHidden="1" w:unhideWhenUsed="1"/>
+    <w:lsdException w:name="macro" w:semiHidden="1" w:unhideWhenUsed="1"/>
+    <w:lsdException w:name="toa heading" w:semiHidden="1" w:unhideWhenUsed="1"/>
+    <w:lsdException w:name="List" w:semiHidden="1" w:unhideWhenUsed="1"/>
+    <w:lsdException w:name="List Bullet" w:semiHidden="1" w:unhideWhenUsed="1"/>
+    <w:lsdException w:name="List Number" w:semiHidden="1" w:unhideWhenUsed="1"/>
+    <w:lsdException w:name="List 2" w:semiHidden="1" w:unhideWhenUsed="1"/>
+    <w:lsdException w:name="List 3" w:semiHidden="1" w:unhideWhenUsed="1"/>
+    <w:lsdException w:name="List 4" w:semiHidden="1" w:unhideWhenUsed="1"/>
+    <w:lsdException w:name="List 5" w:semiHidden="1" w:unhideWhenUsed="1"/>
+    <w:lsdException w:name="List Bullet 2" w:semiHidden="1" w:unhideWhenUsed="1"/>
+    <w:lsdException w:name="List Bullet 3" w:semiHidden="1" w:unhideWhenUsed="1"/>
+    <w:lsdException w:name="List Bullet 4" w:semiHidden="1" w:unhideWhenUsed="1"/>
+    <w:lsdException w:name="List Bullet 5" w:semiHidden="1" w:unhideWhenUsed="1"/>
+    <w:lsdException w:name="List Number 2" w:semiHidden="1" w:unhideWhenUsed="1"/>
+    <w:lsdException w:name="List Number 3" w:semiHidden="1" w:unhideWhenUsed="1"/>
+    <w:lsdException w:name="List Number 4" w:semiHidden="1" w:unhideWhenUsed="1"/>
+    <w:lsdException w:name="List Number 5" w:semiHidden="1" w:unhideWhenUsed="1"/>
+    <w:lsdException w:name="Title" w:uiPriority="10" w:qFormat="1"/>
+    <w:lsdException w:name="Closing" w:semiHidden="1" w:unhideWhenUsed="1"/>
+    <w:lsdException w:name="Signature" w:semiHidden="1" w:unhideWhenUsed="1"/>
+    <w:lsdException w:name="Default Paragraph Font" w:semiHidden="1" w:uiPriority="1" w:unhideWhenUsed="1"/>
+    <w:lsdException w:name="Body Text" w:semiHidden="1" w:unhideWhenUsed="1"/>
+    <w:lsdException w:name="Body Text Indent" w:semiHidden="1" w:unhideWhenUsed="1"/>
+    <w:lsdException w:name="List Continue" w:semiHidden="1" w:unhideWhenUsed="1"/>
+    <w:lsdException w:name="List Continue 2" w:semiHidden="1" w:unhideWhenUsed="1"/>
+    <w:lsdException w:name="List Continue 3" w:semiHidden="1" w:unhideWhenUsed="1"/>
+    <w:lsdException w:name="List Continue 4" w:semiHidden="1" w:unhideWhenUsed="1"/>
+    <w:lsdException w:name="List Continue 5" w:semiHidden="1" w:unhideWhenUsed="1"/>
+    <w:lsdException w:name="Message Header" w:semiHidden="1" w:unhideWhenUsed="1"/>
+    <w:lsdException w:name="Subtitle" w:uiPriority="11" w:qFormat="1"/>
+    <w:lsdException w:name="Salutation" w:semiHidden="1" w:unhideWhenUsed="1"/>
+    <w:lsdException w:name="Date" w:semiHidden="1" w:unhideWhenUsed="1"/>
+    <w:lsdException w:name="Body Text First Indent" w:semiHidden="1" w:unhideWhenUsed="1"/>
+    <w:lsdException w:name="Body Text First Indent 2" w:semiHidden="1" w:unhideWhenUsed="1"/>
+    <w:lsdException w:name="Note Heading" w:semiHidden="1" w:unhideWhenUsed="1"/>
+    <w:lsdException w:name="Body Text 2" w:semiHidden="1" w:unhideWhenUsed="1"/>
+    <w:lsdException w:name="Body Text 3" w:semiHidden="1" w:unhideWhenUsed="1"/>
+    <w:lsdException w:name="Body Text Indent 2" w:semiHidden="1" w:unhideWhenUsed="1"/>
+    <w:lsdException w:name="Body Text Indent 3" w:semiHidden="1" w:unhideWhenUsed="1"/>
+    <w:lsdException w:name="Block Text" w:semiHidden="1" w:unhideWhenUsed="1"/>
+    <w:lsdException w:name="Hyperlink" w:semiHidden="1" w:unhideWhenUsed="1"/>
+    <w:lsdException w:name="FollowedHyperlink" w:semiHidden="1" w:unhideWhenUsed="1"/>
+    <w:lsdException w:name="Strong" w:uiPriority="22" w:qFormat="1"/>
+    <w:lsdException w:name="Emphasis" w:uiPriority="20" w:qFormat="1"/>
+    <w:lsdException w:name="Document Map" w:semiHidden="1" w:unhideWhenUsed="1"/>
+    <w:lsdException w:name="Plain Text" w:semiHidden="1" w:unhideWhenUsed="1"/>
+    <w:lsdException w:name="E-mail Signature" w:semiHidden="1" w:unhideWhenUsed="1"/>
+    <w:lsdException w:name="HTML Top of Form" w:semiHidden="1" w:unhideWhenUsed="1"/>
+    <w:lsdException w:name="HTML Bottom of Form" w:semiHidden="1" w:unhideWhenUsed="1"/>
+    <w:lsdException w:name="Normal (Web)" w:semiHidden="1" w:unhideWhenUsed="1"/>
+    <w:lsdException w:name="HTML Acronym" w:semiHidden="1" w:unhideWhenUsed="1"/>
+    <w:lsdException w:name="HTML Address" w:semiHidden="1" w:unhideWhenUsed="1"/>
+    <w:lsdException w:name="HTML Cite" w:semiHidden="1" w:unhideWhenUsed="1"/>
+    <w:lsdException w:name="HTML Code" w:semiHidden="1" w:unhideWhenUsed="1"/>
+    <w:lsdException w:name="HTML Definition" w:semiHidden="1" w:unhideWhenUsed="1"/>
+    <w:lsdException w:name="HTML Keyboard" w:semiHidden="1" w:unhideWhenUsed="1"/>
+    <w:lsdException w:name="HTML Preformatted" w:semiHidden="1" w:unhideWhenUsed="1"/>
+    <w:lsdException w:name="HTML Sample" w:semiHidden="1" w:unhideWhenUsed="1"/>
+    <w:lsdException w:name="HTML Typewriter" w:semiHidden="1" w:unhideWhenUsed="1"/>
+    <w:lsdException w:name="HTML Variable" w:semiHidden="1" w:unhideWhenUsed="1"/>
+    <w:lsdException w:name="Normal Table" w:semiHidden="1" w:unhideWhenUsed="1"/>
+    <w:lsdException w:name="annotation subject" w:semiHidden="1" w:unhideWhenUsed="1"/>
+    <w:lsdException w:name="No List" w:semiHidden="1" w:unhideWhenUsed="1"/>
+    <w:lsdException w:name="Outline List 1" w:semiHidden="1" w:unhideWhenUsed="1"/>
+    <w:lsdException w:name="Outline List 2" w:semiHidden="1" w:unhideWhenUsed="1"/>
+    <w:lsdException w:name="Outline List 3" w:semiHidden="1" w:unhideWhenUsed="1"/>
+    <w:lsdException w:name="Table Simple 1" w:semiHidden="1" w:unhideWhenUsed="1"/>
+    <w:lsdException w:name="Table Simple 2" w:semiHidden="1" w:unhideWhenUsed="1"/>
+    <w:lsdException w:name="Table Simple 3" w:semiHidden="1" w:unhideWhenUsed="1"/>
+    <w:lsdException w:name="Table Classic 1" w:semiHidden="1" w:unhideWhenUsed="1"/>
+    <w:lsdException w:name="Table Classic 2" w:semiHidden="1" w:unhideWhenUsed="1"/>
+    <w:lsdException w:name="Table Classic 3" w:semiHidden="1" w:unhideWhenUsed="1"/>
+    <w:lsdException w:name="Table Classic 4" w:semiHidden="1" w:unhideWhenUsed="1"/>
+    <w:lsdException w:name="Table Colorful 1" w:semiHidden="1" w:unhideWhenUsed="1"/>
+    <w:lsdException w:name="Table Colorful 2" w:semiHidden="1" w:unhideWhenUsed="1"/>
+    <w:lsdException w:name="Table Colorful 3" w:semiHidden="1" w:unhideWhenUsed="1"/>
+    <w:lsdException w:name="Table Columns 1" w:semiHidden="1" w:unhideWhenUsed="1"/>
+    <w:lsdException w:name="Table Columns 2" w:semiHidden="1" w:unhideWhenUsed="1"/>
+    <w:lsdException w:name="Table Columns 3" w:semiHidden="1" w:unhideWhenUsed="1"/>
+    <w:lsdException w:name="Table Columns 4" w:semiHidden="1" w:unhideWhenUsed="1"/>
+    <w:lsdException w:name="Table Columns 5" w:semiHidden="1" w:unhideWhenUsed="1"/>
+    <w:lsdException w:name="Table Grid 1" w:semiHidden="1" w:unhideWhenUsed="1"/>
+    <w:lsdException w:name="Table Grid 2" w:semiHidden="1" w:unhideWhenUsed="1"/>
+    <w:lsdException w:name="Table Grid 3" w:semiHidden="1" w:unhideWhenUsed="1"/>
+    <w:lsdException w:name="Table Grid 4" w:semiHidden="1" w:unhideWhenUsed="1"/>
+    <w:lsdException w:name="Table Grid 5" w:semiHidden="1" w:unhideWhenUsed="1"/>
+    <w:lsdException w:name="Table Grid 6" w:semiHidden="1" w:unhideWhenUsed="1"/>
+    <w:lsdException w:name="Table Grid 7" w:semiHidden="1" w:unhideWhenUsed="1"/>
+    <w:lsdException w:name="Table Grid 8" w:semiHidden="1" w:unhideWhenUsed="1"/>
+    <w:lsdException w:name="Table List 1" w:semiHidden="1" w:unhideWhenUsed="1"/>
+    <w:lsdException w:name="Table List 2" w:semiHidden="1" w:unhideWhenUsed="1"/>
+    <w:lsdException w:name="Table List 3" w:semiHidden="1" w:unhideWhenUsed="1"/>
+    <w:lsdException w:name="Table List 4" w:semiHidden="1" w:unhideWhenUsed="1"/>
+    <w:lsdException w:name="Table List 5" w:semiHidden="1" w:unhideWhenUsed="1"/>
+    <w:lsdException w:name="Table List 6" w:semiHidden="1" w:unhideWhenUsed="1"/>
+    <w:lsdException w:name="Table List 7" w:semiHidden="1" w:unhideWhenUsed="1"/>
+    <w:lsdException w:name="Table List 8" w:semiHidden="1" w:unhideWhenUsed="1"/>
+    <w:lsdException w:name="Table 3D effects 1" w:semiHidden="1" w:unhideWhenUsed="1"/>
+    <w:lsdException w:name="Table 3D effects 2" w:semiHidden="1" w:unhideWhenUsed="1"/>
+    <w:lsdException w:name="Table 3D effects 3" w:semiHidden="1" w:unhideWhenUsed="1"/>
+    <w:lsdException w:name="Table Contemporary" w:semiHidden="1" w:unhideWhenUsed="1"/>
+    <w:lsdException w:name="Table Elegant" w:semiHidden="1" w:unhideWhenUsed="1"/>
+    <w:lsdException w:name="Table Professional" w:semiHidden="1" w:unhideWhenUsed="1"/>
+    <w:lsdException w:name="Table Subtle 1" w:semiHidden="1" w:unhideWhenUsed="1"/>
+    <w:lsdException w:name="Table Subtle 2" w:semiHidden="1" w:unhideWhenUsed="1"/>
+    <w:lsdException w:name="Table Web 1" w:semiHidden="1" w:unhideWhenUsed="1"/>
+    <w:lsdException w:name="Table Web 2" w:semiHidden="1" w:unhideWhenUsed="1"/>
+    <w:lsdException w:name="Table Web 3" w:semiHidden="1" w:unhideWhenUsed="1"/>
+    <w:lsdException w:name="Balloon Text" w:semiHidden="1" w:unhideWhenUsed="1"/>
+    <w:lsdException w:name="Table Grid" w:uiPriority="39"/>
+    <w:lsdException w:name="Table Theme" w:semiHidden="1" w:unhideWhenUsed="1"/>
+    <w:lsdException w:name="Placeholder Text" w:semiHidden="1"/>
+    <w:lsdException w:name="No Spacing" w:uiPriority="1" w:qFormat="1"/>
+    <w:lsdException w:name="Light Shading" w:uiPriority="60"/>
+    <w:lsdException w:name="Light List" w:uiPriority="61"/>
+    <w:lsdException w:name="Light Grid" w:uiPriority="62"/>
+    <w:lsdException w:name="Medium Shading 1" w:uiPriority="63"/>
+    <w:lsdException w:name="Medium Shading 2" w:uiPriority="64"/>
+    <w:lsdException w:name="Medium List 1" w:uiPriority="65"/>
+    <w:lsdException w:name="Medium List 2" w:uiPriority="66"/>
+    <w:lsdException w:name="Medium Grid 1" w:uiPriority="67"/>
+    <w:lsdException w:name="Medium Grid 2" w:uiPriority="68"/>
+    <w:lsdException w:name="Medium Grid 3" w:uiPriority="69"/>
+    <w:lsdException w:name="Dark List" w:uiPriority="70"/>
+    <w:lsdException w:name="Colorful Shading" w:uiPriority="71"/>
+    <w:lsdException w:name="Colorful List" w:uiPriority="72"/>
+    <w:lsdException w:name="Colorful Grid" w:uiPriority="73"/>
+    <w:lsdException w:name="Light Shading Accent 1" w:uiPriority="60"/>
+    <w:lsdException w:name="Light List Accent 1" w:uiPriority="61"/>
+    <w:lsdException w:name="Light Grid Accent 1" w:uiPriority="62"/>
+    <w:lsdException w:name="Medium Shading 1 Accent 1" w:uiPriority="63"/>
+    <w:lsdException w:name="Medium Shading 2 Accent 1" w:uiPriority="64"/>
+    <w:lsdException w:name="Medium List 1 Accent 1" w:uiPriority="65"/>
+    <w:lsdException w:name="Revision" w:semiHidden="1"/>
+    <w:lsdException w:name="List Paragraph" w:uiPriority="34" w:qFormat="1"/>
+    <w:lsdException w:name="Quote" w:uiPriority="29" w:qFormat="1"/>
+    <w:lsdException w:name="Intense Quote" w:uiPriority="30" w:qFormat="1"/>
+    <w:lsdException w:name="Medium List 2 Accent 1" w:uiPriority="66"/>
+    <w:lsdException w:name="Medium Grid 1 Accent 1" w:uiPriority="67"/>
+    <w:lsdException w:name="Medium Grid 2 Accent 1" w:uiPriority="68"/>
+    <w:lsdException w:name="Medium Grid 3 Accent 1" w:uiPriority="69"/>
+    <w:lsdException w:name="Dark List Accent 1" w:uiPriority="70"/>
+    <w:lsdException w:name="Colorful Shading Accent 1" w:uiPriority="71"/>
+    <w:lsdException w:name="Colorful List Accent 1" w:uiPriority="72"/>
+    <w:lsdException w:name="Colorful Grid Accent 1" w:uiPriority="73"/>
+    <w:lsdException w:name="Light Shading Accent 2" w:uiPriority="60"/>
+    <w:lsdException w:name="Light List Accent 2" w:uiPriority="61"/>
+    <w:lsdException w:name="Light Grid Accent 2" w:uiPriority="62"/>
+    <w:lsdException w:name="Medium Shading 1 Accent 2" w:uiPriority="63"/>
+    <w:lsdException w:name="Medium Shading 2 Accent 2" w:uiPriority="64"/>
+    <w:lsdException w:name="Medium List 1 Accent 2" w:uiPriority="65"/>
+    <w:lsdException w:name="Medium List 2 Accent 2" w:uiPriority="66"/>
+    <w:lsdException w:name="Medium Grid 1 Accent 2" w:uiPriority="67"/>
+    <w:lsdException w:name="Medium Grid 2 Accent 2" w:uiPriority="68"/>
+    <w:lsdException w:name="Medium Grid 3 Accent 2" w:uiPriority="69"/>
+    <w:lsdException w:name="Dark List Accent 2" w:uiPriority="70"/>
+    <w:lsdException w:name="Colorful Shading Accent 2" w:uiPriority="71"/>
+    <w:lsdException w:name="Colorful List Accent 2" w:uiPriority="72"/>
+    <w:lsdException w:name="Colorful Grid Accent 2" w:uiPriority="73"/>
+    <w:lsdException w:name="Light Shading Accent 3" w:uiPriority="60"/>
+    <w:lsdException w:name="Light List Accent 3" w:uiPriority="61"/>
+    <w:lsdException w:name="Light Grid Accent 3" w:uiPriority="62"/>
+    <w:lsdException w:name="Medium Shading 1 Accent 3" w:uiPriority="63"/>
+    <w:lsdException w:name="Medium Shading 2 Accent 3" w:uiPriority="64"/>
+    <w:lsdException w:name="Medium List 1 Accent 3" w:uiPriority="65"/>
+    <w:lsdException w:name="Medium List 2 Accent 3" w:uiPriority="66"/>
+    <w:lsdException w:name="Medium Grid 1 Accent 3" w:uiPriority="67"/>
+    <w:lsdException w:name="Medium Grid 2 Accent 3" w:uiPriority="68"/>
+    <w:lsdException w:name="Medium Grid 3 Accent 3" w:uiPriority="69"/>
+    <w:lsdException w:name="Dark List Accent 3" w:uiPriority="70"/>
+    <w:lsdException w:name="Colorful Shading Accent 3" w:uiPriority="71"/>
+    <w:lsdException w:name="Colorful List Accent 3" w:uiPriority="72"/>
+    <w:lsdException w:name="Colorful Grid Accent 3" w:uiPriority="73"/>
+    <w:lsdException w:name="Light Shading Accent 4" w:uiPriority="60"/>
+    <w:lsdException w:name="Light List Accent 4" w:uiPriority="61"/>
+    <w:lsdException w:name="Light Grid Accent 4" w:uiPriority="62"/>
+    <w:lsdException w:name="Medium Shading 1 Accent 4" w:uiPriority="63"/>
+    <w:lsdException w:name="Medium Shading 2 Accent 4" w:uiPriority="64"/>
+    <w:lsdException w:name="Medium List 1 Accent 4" w:uiPriority="65"/>
+    <w:lsdException w:name="Medium List 2 Accent 4" w:uiPriority="66"/>
+    <w:lsdException w:name="Medium Grid 1 Accent 4" w:uiPriority="67"/>
+    <w:lsdException w:name="Medium Grid 2 Accent 4" w:uiPriority="68"/>
+    <w:lsdException w:name="Medium Grid 3 Accent 4" w:uiPriority="69"/>
+    <w:lsdException w:name="Dark List Accent 4" w:uiPriority="70"/>
+    <w:lsdException w:name="Colorful Shading Accent 4" w:uiPriority="71"/>
+    <w:lsdException w:name="Colorful List Accent 4" w:uiPriority="72"/>
+    <w:lsdException w:name="Colorful Grid Accent 4" w:uiPriority="73"/>
+    <w:lsdException w:name="Light Shading Accent 5" w:uiPriority="60"/>
+    <w:lsdException w:name="Light List Accent 5" w:uiPriority="61"/>
+    <w:lsdException w:name="Light Grid Accent 5" w:uiPriority="62"/>
+    <w:lsdException w:name="Medium Shading 1 Accent 5" w:uiPriority="63"/>
+    <w:lsdException w:name="Medium Shading 2 Accent 5" w:uiPriority="64"/>
+    <w:lsdException w:name="Medium List 1 Accent 5" w:uiPriority="65"/>
+    <w:lsdException w:name="Medium List 2 Accent 5" w:uiPriority="66"/>
+    <w:lsdException w:name="Medium Grid 1 Accent 5" w:uiPriority="67"/>
+    <w:lsdException w:name="Medium Grid 2 Accent 5" w:uiPriority="68"/>
+    <w:lsdException w:name="Medium Grid 3 Accent 5" w:uiPriority="69"/>
+    <w:lsdException w:name="Dark List Accent 5" w:uiPriority="70"/>
+    <w:lsdException w:name="Colorful Shading Accent 5" w:uiPriority="71"/>
+    <w:lsdException w:name="Colorful List Accent 5" w:uiPriority="72"/>
+    <w:lsdException w:name="Colorful Grid Accent 5" w:uiPriority="73"/>
+    <w:lsdException w:name="Light Shading Accent 6" w:uiPriority="60"/>
+    <w:lsdException w:name="Light List Accent 6" w:uiPriority="61"/>
+    <w:lsdException w:name="Light Grid Accent 6" w:uiPriority="62"/>
+    <w:lsdException w:name="Medium Shading 1 Accent 6" w:uiPriority="63"/>
+    <w:lsdException w:name="Medium Shading 2 Accent 6" w:uiPriority="64"/>
+    <w:lsdException w:name="Medium List 1 Accent 6" w:uiPriority="65"/>
+    <w:lsdException w:name="Medium List 2 Accent 6" w:uiPriority="66"/>
+    <w:lsdException w:name="Medium Grid 1 Accent 6" w:uiPriority="67"/>
+    <w:lsdException w:name="Medium Grid 2 Accent 6" w:uiPriority="68"/>
+    <w:lsdException w:name="Medium Grid 3 Accent 6" w:uiPriority="69"/>
+    <w:lsdException w:name="Dark List Accent 6" w:uiPriority="70"/>
+    <w:lsdException w:name="Colorful Shading Accent 6" w:uiPriority="71"/>
+    <w:lsdException w:name="Colorful List Accent 6" w:uiPriority="72"/>
+    <w:lsdException w:name="Colorful Grid Accent 6" w:uiPriority="73"/>
+    <w:lsdException w:name="Subtle Emphasis" w:uiPriority="19" w:qFormat="1"/>
+    <w:lsdException w:name="Intense Emphasis" w:uiPriority="21" w:qFormat="1"/>
+    <w:lsdException w:name="Subtle Reference" w:uiPriority="31" w:qFormat="1"/>
+    <w:lsdException w:name="Intense Reference" w:uiPriority="32" w:qFormat="1"/>
+    <w:lsdException w:name="Book Title" w:uiPriority="33" w:qFormat="1"/>
+    <w:lsdException w:name="Bibliography" w:semiHidden="1" w:uiPriority="37" w:unhideWhenUsed="1"/>
+    <w:lsdException w:name="TOC Heading" w:semiHidden="1" w:uiPriority="39" w:unhideWhenUsed="1" w:qFormat="1"/>
+    <w:lsdException w:name="Plain Table 1" w:uiPriority="41"/>
+    <w:lsdException w:name="Plain Table 2" w:uiPriority="42"/>
+    <w:lsdException w:name="Plain Table 3" w:uiPriority="43"/>
+    <w:lsdException w:name="Plain Table 4" w:uiPriority="44"/>
+    <w:lsdException w:name="Plain Table 5" w:uiPriority="45"/>
+    <w:lsdException w:name="Grid Table Light" w:uiPriority="40"/>
+    <w:lsdException w:name="Grid Table 1 Light" w:uiPriority="46"/>
+    <w:lsdException w:name="Grid Table 2" w:uiPriority="47"/>
+    <w:lsdException w:name="Grid Table 3" w:uiPriority="48"/>
+    <w:lsdException w:name="Grid Table 4" w:uiPriority="49"/>
+    <w:lsdException w:name="Grid Table 5 Dark" w:uiPriority="50"/>
+    <w:lsdException w:name="Grid Table 6 Colorful" w:uiPriority="51"/>
+    <w:lsdException w:name="Grid Table 7 Colorful" w:uiPriority="52"/>
+    <w:lsdException w:name="Grid Table 1 Light Accent 1" w:uiPriority="46"/>
+    <w:lsdException w:name="Grid Table 2 Accent 1" w:uiPriority="47"/>
+    <w:lsdException w:name="Grid Table 3 Accent 1" w:uiPriority="48"/>
+    <w:lsdException w:name="Grid Table 4 Accent 1" w:uiPriority="49"/>
+    <w:lsdException w:name="Grid Table 5 Dark Accent 1" w:uiPriority="50"/>
+    <w:lsdException w:name="Grid Table 6 Colorful Accent 1" w:uiPriority="51"/>
+    <w:lsdException w:name="Grid Table 7 Colorful Accent 1" w:uiPriority="52"/>
+    <w:lsdException w:name="Grid Table 1 Light Accent 2" w:uiPriority="46"/>
+    <w:lsdException w:name="Grid Table 2 Accent 2" w:uiPriority="47"/>
+    <w:lsdException w:name="Grid Table 3 Accent 2" w:uiPriority="48"/>
+    <w:lsdException w:name="Grid Table 4 Accent 2" w:uiPriority="49"/>
+    <w:lsdException w:name="Grid Table 5 Dark Accent 2" w:uiPriority="50"/>
+    <w:lsdException w:name="Grid Table 6 Colorful Accent 2" w:uiPriority="51"/>
+    <w:lsdException w:name="Grid Table 7 Colorful Accent 2" w:uiPriority="52"/>
+    <w:lsdException w:name="Grid Table 1 Light Accent 3" w:uiPriority="46"/>
+    <w:lsdException w:name="Grid Table 2 Accent 3" w:uiPriority="47"/>
+    <w:lsdException w:name="Grid Table 3 Accent 3" w:uiPriority="48"/>
+    <w:lsdException w:name="Grid Table 4 Accent 3" w:uiPriority="49"/>
+    <w:lsdException w:name="Grid Table 5 Dark Accent 3" w:uiPriority="50"/>
+    <w:lsdException w:name="Grid Table 6 Colorful Accent 3" w:uiPriority="51"/>
+    <w:lsdException w:name="Grid Table 7 Colorful Accent 3" w:uiPriority="52"/>
+    <w:lsdException w:name="Grid Table 1 Light Accent 4" w:uiPriority="46"/>
+    <w:lsdException w:name="Grid Table 2 Accent 4" w:uiPriority="47"/>
+    <w:lsdException w:name="Grid Table 3 Accent 4" w:uiPriority="48"/>
+    <w:lsdException w:name="Grid Table 4 Accent 4" w:uiPriority="49"/>
+    <w:lsdException w:name="Grid Table 5 Dark Accent 4" w:uiPriority="50"/>
+    <w:lsdException w:name="Grid Table 6 Colorful Accent 4" w:uiPriority="51"/>
+    <w:lsdException w:name="Grid Table 7 Colorful Accent 4" w:uiPriority="52"/>
+    <w:lsdException w:name="Grid Table 1 Light Accent 5" w:uiPriority="46"/>
+    <w:lsdException w:name="Grid Table 2 Accent 5" w:uiPriority="47"/>
+    <w:lsdException w:name="Grid Table 3 Accent 5" w:uiPriority="48"/>
+    <w:lsdException w:name="Grid Table 4 Accent 5" w:uiPriority="49"/>
+    <w:lsdException w:name="Grid Table 5 Dark Accent 5" w:uiPriority="50"/>
+    <w:lsdException w:name="Grid Table 6 Colorful Accent 5" w:uiPriority="51"/>
+    <w:lsdException w:name="Grid Table 7 Colorful Accent 5" w:uiPriority="52"/>
+    <w:lsdException w:name="Grid Table 1 Light Accent 6" w:uiPriority="46"/>
+    <w:lsdException w:name="Grid Table 2 Accent 6" w:uiPriority="47"/>
+    <w:lsdException w:name="Grid Table 3 Accent 6" w:uiPriority="48"/>
+    <w:lsdException w:name="Grid Table 4 Accent 6" w:uiPriority="49"/>
+    <w:lsdException w:name="Grid Table 5 Dark Accent 6" w:uiPriority="50"/>
+    <w:lsdException w:name="Grid Table 6 Colorful Accent 6" w:uiPriority="51"/>
+    <w:lsdException w:name="Grid Table 7 Colorful Accent 6" w:uiPriority="52"/>
+    <w:lsdException w:name="List Table 1 Light" w:uiPriority="46"/>
+    <w:lsdException w:name="List Table 2" w:uiPriority="47"/>
+    <w:lsdException w:name="List Table 3" w:uiPriority="48"/>
+    <w:lsdException w:name="List Table 4" w:uiPriority="49"/>
+    <w:lsdException w:name="List Table 5 Dark" w:uiPriority="50"/>
+    <w:lsdException w:name="List Table 6 Colorful" w:uiPriority="51"/>
+    <w:lsdException w:name="List Table 7 Colorful" w:uiPriority="52"/>
+    <w:lsdException w:name="List Table 1 Light Accent 1" w:uiPriority="46"/>
+    <w:lsdException w:name="List Table 2 Accent 1" w:uiPriority="47"/>
+    <w:lsdException w:name="List Table 3 Accent 1" w:uiPriority="48"/>
+    <w:lsdException w:name="List Table 4 Accent 1" w:uiPriority="49"/>
+    <w:lsdException w:name="List Table 5 Dark Accent 1" w:uiPriority="50"/>
+    <w:lsdException w:name="List Table 6 Colorful Accent 1" w:uiPriority="51"/>
+    <w:lsdException w:name="List Table 7 Colorful Accent 1" w:uiPriority="52"/>
+    <w:lsdException w:name="List Table 1 Light Accent 2" w:uiPriority="46"/>
+    <w:lsdException w:name="List Table 2 Accent 2" w:uiPriority="47"/>
+    <w:lsdException w:name="List Table 3 Accent 2" w:uiPriority="48"/>
+    <w:lsdException w:name="List Table 4 Accent 2" w:uiPriority="49"/>
+    <w:lsdException w:name="List Table 5 Dark Accent 2" w:uiPriority="50"/>
+    <w:lsdException w:name="List Table 6 Colorful Accent 2" w:uiPriority="51"/>
+    <w:lsdException w:name="List Table 7 Colorful Accent 2" w:uiPriority="52"/>
+    <w:lsdException w:name="List Table 1 Light Accent 3" w:uiPriority="46"/>
+    <w:lsdException w:name="List Table 2 Accent 3" w:uiPriority="47"/>
+    <w:lsdException w:name="List Table 3 Accent 3" w:uiPriority="48"/>
+    <w:lsdException w:name="List Table 4 Accent 3" w:uiPriority="49"/>
+    <w:lsdException w:name="List Table 5 Dark Accent 3" w:uiPriority="50"/>
+    <w:lsdException w:name="List Table 6 Colorful Accent 3" w:uiPriority="51"/>
+    <w:lsdException w:name="List Table 7 Colorful Accent 3" w:uiPriority="52"/>
+    <w:lsdException w:name="List Table 1 Light Accent 4" w:uiPriority="46"/>
+    <w:lsdException w:name="List Table 2 Accent 4" w:uiPriority="47"/>
+    <w:lsdException w:name="List Table 3 Accent 4" w:uiPriority="48"/>
+    <w:lsdException w:name="List Table 4 Accent 4" w:uiPriority="49"/>
+    <w:lsdException w:name="List Table 5 Dark Accent 4" w:uiPriority="50"/>
+    <w:lsdException w:name="List Table 6 Colorful Accent 4" w:uiPriority="51"/>
+    <w:lsdException w:name="List Table 7 Colorful Accent 4" w:uiPriority="52"/>
+    <w:lsdException w:name="List Table 1 Light Accent 5" w:uiPriority="46"/>
+    <w:lsdException w:name="List Table 2 Accent 5" w:uiPriority="47"/>
+    <w:lsdException w:name="List Table 3 Accent 5" w:uiPriority="48"/>
+    <w:lsdException w:name="List Table 4 Accent 5" w:uiPriority="49"/>
+    <w:lsdException w:name="List Table 5 Dark Accent 5" w:uiPriority="50"/>
+    <w:lsdException w:name="List Table 6 Colorful Accent 5" w:uiPriority="51"/>
+    <w:lsdException w:name="List Table 7 Colorful Accent 5" w:uiPriority="52"/>
+    <w:lsdException w:name="List Table 1 Light Accent 6" w:uiPriority="46"/>
+    <w:lsdException w:name="List Table 2 Accent 6" w:uiPriority="47"/>
+    <w:lsdException w:name="List Table 3 Accent 6" w:uiPriority="48"/>
+    <w:lsdException w:name="List Table 4 Accent 6" w:uiPriority="49"/>
+    <w:lsdException w:name="List Table 5 Dark Accent 6" w:uiPriority="50"/>
+    <w:lsdException w:name="List Table 6 Colorful Accent 6" w:uiPriority="51"/>
+    <w:lsdException w:name="List Table 7 Colorful Accent 6" w:uiPriority="52"/>
+  </w:latentStyles>
+  <w:style w:type="paragraph" w:default="1" w:styleId="Normal">
+    <w:name w:val="Normal"/>
+    <w:qFormat/>
+  </w:style>
+  <w:style w:type="character" w:default="1" w:styleId="DefaultParagraphFont">
+    <w:name w:val="Default Paragraph Font"/>
+    <w:uiPriority w:val="1"/>
+    <w:semiHidden/>
+    <w:unhideWhenUsed/>
+  </w:style>
+  <w:style w:type="table" w:default="1" w:styleId="TableNormal">
+    <w:name w:val="Normal Table"/>
+    <w:uiPriority w:val="99"/>
+    <w:semiHidden/>
+    <w:unhideWhenUsed/>
+    <w:tblPr>
+      <w:tblInd w:w="0" w:type="dxa"/>
+      <w:tblCellMar>
+        <w:top w:w="0" w:type="dxa"/>
+        <w:left w:w="108" w:type="dxa"/>
+        <w:bottom w:w="0" w:type="dxa"/>
+        <w:right w:w="108" w:type="dxa"/>
+      </w:tblCellMar>
+    </w:tblPr>
+  </w:style>
+  <w:style w:type="numbering" w:default="1" w:styleId="NoList">
+    <w:name w:val="No List"/>
+    <w:uiPriority w:val="99"/>
+    <w:semiHidden/>
+    <w:unhideWhenUsed/>
+  </w:style>
+  <w:style w:type="character" w:styleId="PlaceholderText">
+    <w:name w:val="Placeholder Text"/>
+    <w:basedOn w:val="DefaultParagraphFont"/>
+    <w:uiPriority w:val="99"/>
+    <w:semiHidden/>
+    <w:rsid w:val="00CB0D37"/>
+    <w:rPr>
+      <w:color w:val="808080"/>
+    </w:rPr>
+  </w:style>
+</w:styles>
+</file>
+
+<file path=word/glossary/webSettings.xml><?xml version="1.0" encoding="utf-8"?>
+<w:webSettings xmlns:mc="http://schemas.openxmlformats.org/markup-compatibility/2006" xmlns:r="http://schemas.openxmlformats.org/officeDocument/2006/relationships" xmlns:w="http://schemas.openxmlformats.org/wordprocessingml/2006/main" xmlns:w14="http://schemas.microsoft.com/office/word/2010/wordml" xmlns:w15="http://schemas.microsoft.com/office/word/2012/wordml" mc:Ignorable="w14 w15">
+  <w:optimizeForBrowser/>
+  <w:allowPNG/>
+</w:webSettings>
 </file>
 
 <file path=word/theme/theme1.xml><?xml version="1.0" encoding="utf-8"?>
@@ -2691,7 +3223,7 @@
 </file>
 
 <file path=customXml/itemProps1.xml><?xml version="1.0" encoding="utf-8"?>
-<ds:datastoreItem xmlns:ds="http://schemas.openxmlformats.org/officeDocument/2006/customXml" ds:itemID="{2903D2D0-9187-401B-B799-CCFAD249D9C5}">
+<ds:datastoreItem xmlns:ds="http://schemas.openxmlformats.org/officeDocument/2006/customXml" ds:itemID="{BADDA212-2F83-47A3-AFEC-8C48664D95A2}">
   <ds:schemaRefs>
     <ds:schemaRef ds:uri="http://schemas.openxmlformats.org/officeDocument/2006/bibliography"/>
   </ds:schemaRefs>

</xml_diff>